<commit_message>
Deploying to gh-pages from @ PRANAVSATHYAN/portfolio@b810669ef9edf2c8b25cc2e3defbe1b125374fd2 🚀
</commit_message>
<xml_diff>
--- a/resume.docx
+++ b/resume.docx
@@ -61,8 +61,19 @@
           <w:sz w:val="19"/>
           <w:szCs w:val="19"/>
         </w:rPr>
-        <w:t>Email: pranavsathyann@gmail.com</w:t>
-      </w:r>
+        <w:t xml:space="preserve">Email: </w:t>
+      </w:r>
+      <w:hyperlink r:id="rId5" w:history="1">
+        <w:r>
+          <w:rPr>
+            <w:rStyle w:val="Hyperlink"/>
+            <w:rFonts w:ascii="Verdana" w:eastAsia="Verdana" w:hAnsi="Verdana" w:cs="Verdana"/>
+            <w:sz w:val="19"/>
+            <w:szCs w:val="19"/>
+          </w:rPr>
+          <w:t>pranavsathyann@gmail.com</w:t>
+        </w:r>
+      </w:hyperlink>
     </w:p>
     <w:p>
       <w:pPr>
@@ -79,12 +90,64 @@
       <w:r>
         <w:rPr>
           <w:rFonts w:ascii="Verdana" w:eastAsia="Verdana" w:hAnsi="Verdana" w:cs="Verdana"/>
-          <w:color w:val="000000"/>
-          <w:sz w:val="19"/>
-          <w:szCs w:val="19"/>
-        </w:rPr>
-        <w:t>• </w:t>
-      </w:r>
+          <w:sz w:val="19"/>
+          <w:szCs w:val="19"/>
+        </w:rPr>
+        <w:t xml:space="preserve">Website: </w:t>
+      </w:r>
+      <w:hyperlink r:id="rId6" w:history="1">
+        <w:r>
+          <w:rPr>
+            <w:rStyle w:val="Hyperlink"/>
+            <w:rFonts w:ascii="Verdana" w:eastAsia="Verdana" w:hAnsi="Verdana" w:cs="Verdana"/>
+            <w:sz w:val="19"/>
+            <w:szCs w:val="19"/>
+          </w:rPr>
+          <w:t>https://pranavsathyan.github.io/portfolio/</w:t>
+        </w:r>
+      </w:hyperlink>
+    </w:p>
+    <w:p>
+      <w:pPr>
+        <w:pBdr>
+          <w:bottom w:val="single" w:sz="6" w:space="0" w:color="FFFFFF"/>
+        </w:pBdr>
+        <w:jc w:val="center"/>
+        <w:rPr>
+          <w:rFonts w:ascii="Verdana" w:eastAsia="Verdana" w:hAnsi="Verdana" w:cs="Verdana"/>
+          <w:sz w:val="19"/>
+          <w:szCs w:val="19"/>
+        </w:rPr>
+      </w:pPr>
+      <w:r>
+        <w:rPr>
+          <w:rFonts w:ascii="Verdana" w:eastAsia="Verdana" w:hAnsi="Verdana" w:cs="Verdana"/>
+          <w:sz w:val="19"/>
+          <w:szCs w:val="19"/>
+        </w:rPr>
+        <w:t xml:space="preserve">GitHub: </w:t>
+      </w:r>
+      <w:r>
+        <w:rPr>
+          <w:rFonts w:ascii="Verdana" w:eastAsia="Verdana" w:hAnsi="Verdana" w:cs="Verdana"/>
+          <w:sz w:val="19"/>
+          <w:szCs w:val="19"/>
+        </w:rPr>
+        <w:t>https://github.com/PRANAVSATHYAN</w:t>
+      </w:r>
+    </w:p>
+    <w:p>
+      <w:pPr>
+        <w:pBdr>
+          <w:bottom w:val="single" w:sz="6" w:space="0" w:color="FFFFFF"/>
+        </w:pBdr>
+        <w:jc w:val="center"/>
+        <w:rPr>
+          <w:rFonts w:ascii="Verdana" w:eastAsia="Verdana" w:hAnsi="Verdana" w:cs="Verdana"/>
+          <w:sz w:val="19"/>
+          <w:szCs w:val="19"/>
+        </w:rPr>
+      </w:pPr>
       <w:r>
         <w:rPr>
           <w:rFonts w:ascii="Verdana" w:eastAsia="Verdana" w:hAnsi="Verdana" w:cs="Verdana"/>
@@ -911,7 +974,16 @@
           <w:sz w:val="19"/>
           <w:szCs w:val="19"/>
         </w:rPr>
-        <w:t xml:space="preserve">One </w:t>
+        <w:t>one</w:t>
+      </w:r>
+      <w:r>
+        <w:rPr>
+          <w:rFonts w:ascii="Verdana" w:eastAsia="Verdana" w:hAnsi="Verdana" w:cs="Verdana"/>
+          <w:color w:val="000000"/>
+          <w:sz w:val="19"/>
+          <w:szCs w:val="19"/>
+        </w:rPr>
+        <w:t xml:space="preserve"> </w:t>
       </w:r>
       <w:r>
         <w:rPr>
@@ -1081,6 +1153,7 @@
           <w:szCs w:val="19"/>
           <w:lang w:val="en-AU"/>
         </w:rPr>
+        <w:lastRenderedPageBreak/>
         <w:t>Managed</w:t>
       </w:r>
       <w:r>
@@ -1176,7 +1249,6 @@
           <w:sz w:val="19"/>
           <w:szCs w:val="19"/>
         </w:rPr>
-        <w:lastRenderedPageBreak/>
         <w:t>Developed reports in excel as the per stakeholder requirements</w:t>
       </w:r>
       <w:r>
@@ -2209,6 +2281,7 @@
           <w:sz w:val="19"/>
           <w:szCs w:val="19"/>
         </w:rPr>
+        <w:lastRenderedPageBreak/>
         <w:t>Relevant insights visualized in Tableau and effectively presented findings and recommendations to Netball Australia.</w:t>
       </w:r>
     </w:p>
@@ -2246,7 +2319,6 @@
           <w:sz w:val="19"/>
           <w:szCs w:val="19"/>
         </w:rPr>
-        <w:lastRenderedPageBreak/>
         <w:t>Reviewed and provided ideas or methods of improvement for the various data products across the system, including map interpolations, text products, and other data visualizations.</w:t>
       </w:r>
     </w:p>
@@ -2618,6 +2690,16 @@
         </w:rPr>
         <w:t>AI Agents Development</w:t>
       </w:r>
+      <w:r>
+        <w:rPr>
+          <w:rFonts w:ascii="Verdana" w:eastAsia="Verdana" w:hAnsi="Verdana" w:cs="Verdana"/>
+          <w:b/>
+          <w:bCs/>
+          <w:sz w:val="19"/>
+          <w:szCs w:val="19"/>
+        </w:rPr>
+        <w:t xml:space="preserve"> (Personal)</w:t>
+      </w:r>
     </w:p>
     <w:p>
       <w:pPr>
@@ -2677,7 +2759,25 @@
           <w:sz w:val="19"/>
           <w:szCs w:val="19"/>
         </w:rPr>
-        <w:t xml:space="preserve"> Groq Playgrounds</w:t>
+        <w:t xml:space="preserve"> </w:t>
+      </w:r>
+      <w:proofErr w:type="spellStart"/>
+      <w:r>
+        <w:rPr>
+          <w:rFonts w:ascii="Verdana" w:eastAsia="Verdana" w:hAnsi="Verdana" w:cs="Verdana"/>
+          <w:sz w:val="19"/>
+          <w:szCs w:val="19"/>
+        </w:rPr>
+        <w:t>Groq</w:t>
+      </w:r>
+      <w:proofErr w:type="spellEnd"/>
+      <w:r>
+        <w:rPr>
+          <w:rFonts w:ascii="Verdana" w:eastAsia="Verdana" w:hAnsi="Verdana" w:cs="Verdana"/>
+          <w:sz w:val="19"/>
+          <w:szCs w:val="19"/>
+        </w:rPr>
+        <w:t xml:space="preserve"> Playgrounds</w:t>
       </w:r>
       <w:r>
         <w:rPr>
@@ -2754,6 +2854,16 @@
           <w:szCs w:val="19"/>
         </w:rPr>
         <w:t>Home Media Server Setup</w:t>
+      </w:r>
+      <w:r>
+        <w:rPr>
+          <w:rFonts w:ascii="Verdana" w:eastAsia="Verdana" w:hAnsi="Verdana" w:cs="Verdana"/>
+          <w:b/>
+          <w:bCs/>
+          <w:sz w:val="19"/>
+          <w:szCs w:val="19"/>
+        </w:rPr>
+        <w:t xml:space="preserve"> (Personal)</w:t>
       </w:r>
     </w:p>
     <w:p>
@@ -2840,6 +2950,16 @@
         </w:rPr>
         <w:t>System Automation with Python</w:t>
       </w:r>
+      <w:r>
+        <w:rPr>
+          <w:rFonts w:ascii="Verdana" w:eastAsia="Verdana" w:hAnsi="Verdana" w:cs="Verdana"/>
+          <w:b/>
+          <w:bCs/>
+          <w:sz w:val="19"/>
+          <w:szCs w:val="19"/>
+        </w:rPr>
+        <w:t xml:space="preserve"> (Personal)</w:t>
+      </w:r>
     </w:p>
     <w:p>
       <w:pPr>
@@ -2917,6 +3037,7 @@
         </w:rPr>
         <w:t xml:space="preserve">oogle collab, </w:t>
       </w:r>
+      <w:proofErr w:type="spellStart"/>
       <w:r>
         <w:rPr>
           <w:rFonts w:ascii="Verdana" w:eastAsia="Verdana" w:hAnsi="Verdana" w:cs="Verdana"/>
@@ -2949,6 +3070,7 @@
         </w:rPr>
         <w:t>park</w:t>
       </w:r>
+      <w:proofErr w:type="spellEnd"/>
     </w:p>
     <w:p>
       <w:pPr>
@@ -3338,7 +3460,6 @@
           <w:szCs w:val="22"/>
           <w:u w:val="single"/>
         </w:rPr>
-        <w:lastRenderedPageBreak/>
         <w:t>AREAS OF EXPERTISE</w:t>
       </w:r>
     </w:p>
@@ -8787,6 +8908,29 @@
       </w:tblCellMar>
     </w:tblPr>
   </w:style>
+  <w:style w:type="character" w:styleId="Hyperlink">
+    <w:name w:val="Hyperlink"/>
+    <w:basedOn w:val="DefaultParagraphFont"/>
+    <w:uiPriority w:val="99"/>
+    <w:unhideWhenUsed/>
+    <w:rsid w:val="002F0B54"/>
+    <w:rPr>
+      <w:color w:val="0563C1" w:themeColor="hyperlink"/>
+      <w:u w:val="single"/>
+    </w:rPr>
+  </w:style>
+  <w:style w:type="character" w:styleId="UnresolvedMention">
+    <w:name w:val="Unresolved Mention"/>
+    <w:basedOn w:val="DefaultParagraphFont"/>
+    <w:uiPriority w:val="99"/>
+    <w:semiHidden/>
+    <w:unhideWhenUsed/>
+    <w:rsid w:val="002F0B54"/>
+    <w:rPr>
+      <w:color w:val="605E5C"/>
+      <w:shd w:val="clear" w:color="auto" w:fill="E1DFDD"/>
+    </w:rPr>
+  </w:style>
 </w:styles>
 </file>
 

</xml_diff>